<commit_message>
Updated installation scripts and Apache file to work with Centos 6.0.
</commit_message>
<xml_diff>
--- a/doc/ElixysServerSetup.docx
+++ b/doc/ElixysServerSetup.docx
@@ -27,12 +27,7 @@
         </w:numPr>
       </w:pPr>
       <w:r>
-        <w:t xml:space="preserve">Start with a fresh </w:t>
-      </w:r>
-      <w:bookmarkStart w:id="0" w:name="_GoBack"/>
-      <w:bookmarkEnd w:id="0"/>
-      <w:r>
-        <w:t>Linux installation.  The</w:t>
+        <w:t>Start with a fresh Linux installation.  The</w:t>
       </w:r>
       <w:r>
         <w:t xml:space="preserve"> installation</w:t>
@@ -46,7 +41,13 @@
       </w:r>
       <w:proofErr w:type="spellEnd"/>
       <w:r>
-        <w:t xml:space="preserve"> release 5.6 (Final)</w:t>
+        <w:t xml:space="preserve"> release </w:t>
+      </w:r>
+      <w:r>
+        <w:t>6.0</w:t>
+      </w:r>
+      <w:r>
+        <w:t xml:space="preserve"> (Final)</w:t>
       </w:r>
       <w:r>
         <w:t>.</w:t>
@@ -67,25 +68,40 @@
         <w:t>:</w:t>
       </w:r>
     </w:p>
+    <w:bookmarkStart w:id="0" w:name="_GoBack"/>
+    <w:bookmarkEnd w:id="0"/>
     <w:p>
       <w:pPr>
         <w:spacing w:after="0"/>
         <w:ind w:firstLine="720"/>
       </w:pPr>
-      <w:hyperlink r:id="rId6" w:history="1">
-        <w:r>
-          <w:rPr>
-            <w:rStyle w:val="Hyperlink"/>
-          </w:rPr>
-          <w:t>https://github.com/michaelvandam/elixys/raw/master/config/InitializeServer.sh</w:t>
-        </w:r>
-      </w:hyperlink>
+      <w:r>
+        <w:fldChar w:fldCharType="begin"/>
+      </w:r>
+      <w:r>
+        <w:instrText xml:space="preserve"> HYPERLINK "https://github.com/michaelvandam/elixys/raw/master/config/InitializeServer.sh" </w:instrText>
+      </w:r>
+      <w:r>
+        <w:fldChar w:fldCharType="separate"/>
+      </w:r>
+      <w:r>
+        <w:rPr>
+          <w:rStyle w:val="Hyperlink"/>
+        </w:rPr>
+        <w:t>https://github.com/michaelvandam/elixys/raw/master/config/InitializeServer.sh</w:t>
+      </w:r>
+      <w:r>
+        <w:rPr>
+          <w:rStyle w:val="Hyperlink"/>
+        </w:rPr>
+        <w:fldChar w:fldCharType="end"/>
+      </w:r>
     </w:p>
     <w:p>
       <w:pPr>
         <w:ind w:firstLine="720"/>
       </w:pPr>
-      <w:hyperlink r:id="rId7" w:history="1">
+      <w:hyperlink r:id="rId6" w:history="1">
         <w:r>
           <w:rPr>
             <w:rStyle w:val="Hyperlink"/>
@@ -259,7 +275,7 @@
       <w:pPr>
         <w:ind w:firstLine="720"/>
       </w:pPr>
-      <w:hyperlink r:id="rId8" w:history="1">
+      <w:hyperlink r:id="rId7" w:history="1">
         <w:r>
           <w:rPr>
             <w:rStyle w:val="Hyperlink"/>

</xml_diff>

<commit_message>
Fixed a few bugs in the initialization script and updated the setup documentation.
</commit_message>
<xml_diff>
--- a/doc/ElixysServerSetup.docx
+++ b/doc/ElixysServerSetup.docx
@@ -62,39 +62,16 @@
         </w:numPr>
       </w:pPr>
       <w:r>
-        <w:t>Download the following scripts and save them in your home directory</w:t>
+        <w:t xml:space="preserve">Download the following script and save </w:t>
+      </w:r>
+      <w:r>
+        <w:t>it</w:t>
+      </w:r>
+      <w:r>
+        <w:t xml:space="preserve"> in your home directory</w:t>
       </w:r>
       <w:r>
         <w:t>:</w:t>
-      </w:r>
-    </w:p>
-    <w:bookmarkStart w:id="0" w:name="_GoBack"/>
-    <w:bookmarkEnd w:id="0"/>
-    <w:p>
-      <w:pPr>
-        <w:spacing w:after="0"/>
-        <w:ind w:firstLine="720"/>
-      </w:pPr>
-      <w:r>
-        <w:fldChar w:fldCharType="begin"/>
-      </w:r>
-      <w:r>
-        <w:instrText xml:space="preserve"> HYPERLINK "https://github.com/michaelvandam/elixys/raw/master/config/InitializeServer.sh" </w:instrText>
-      </w:r>
-      <w:r>
-        <w:fldChar w:fldCharType="separate"/>
-      </w:r>
-      <w:r>
-        <w:rPr>
-          <w:rStyle w:val="Hyperlink"/>
-        </w:rPr>
-        <w:t>https://github.com/michaelvandam/elixys/raw/master/config/InitializeServer.sh</w:t>
-      </w:r>
-      <w:r>
-        <w:rPr>
-          <w:rStyle w:val="Hyperlink"/>
-        </w:rPr>
-        <w:fldChar w:fldCharType="end"/>
       </w:r>
     </w:p>
     <w:p>
@@ -106,7 +83,7 @@
           <w:rPr>
             <w:rStyle w:val="Hyperlink"/>
           </w:rPr>
-          <w:t>https://github.com/michaelvandam/elixys/raw/master/config/UpdateServer.sh</w:t>
+          <w:t>https://github.com/michaelvandam/elixys/raw/master/config/InitializeServer.sh</w:t>
         </w:r>
       </w:hyperlink>
     </w:p>
@@ -134,30 +111,31 @@
         </w:numPr>
       </w:pPr>
       <w:r>
-        <w:t>Give the scripts execute permission (</w:t>
-      </w:r>
-      <w:proofErr w:type="spellStart"/>
+        <w:t xml:space="preserve">Switch to </w:t>
+      </w:r>
       <w:r>
         <w:rPr>
           <w:rFonts w:ascii="Courier New" w:hAnsi="Courier New" w:cs="Courier New"/>
         </w:rPr>
-        <w:t>chmod</w:t>
-      </w:r>
-      <w:proofErr w:type="spellEnd"/>
+        <w:t>root</w:t>
+      </w:r>
+      <w:r>
+        <w:t xml:space="preserve"> (</w:t>
+      </w:r>
+      <w:proofErr w:type="spellStart"/>
       <w:r>
         <w:rPr>
           <w:rFonts w:ascii="Courier New" w:hAnsi="Courier New" w:cs="Courier New"/>
         </w:rPr>
-        <w:t xml:space="preserve"> 777 *.</w:t>
-      </w:r>
-      <w:proofErr w:type="spellStart"/>
+        <w:t>su</w:t>
+      </w:r>
+      <w:proofErr w:type="spellEnd"/>
       <w:r>
         <w:rPr>
           <w:rFonts w:ascii="Courier New" w:hAnsi="Courier New" w:cs="Courier New"/>
         </w:rPr>
-        <w:t>sh</w:t>
-      </w:r>
-      <w:proofErr w:type="spellEnd"/>
+        <w:t xml:space="preserve"> root</w:t>
+      </w:r>
       <w:r>
         <w:t>).</w:t>
       </w:r>
@@ -171,30 +149,45 @@
         </w:numPr>
       </w:pPr>
       <w:r>
-        <w:t xml:space="preserve">Switch to </w:t>
-      </w:r>
+        <w:t xml:space="preserve">Make the </w:t>
+      </w:r>
+      <w:r>
+        <w:t>script</w:t>
+      </w:r>
+      <w:r>
+        <w:t xml:space="preserve"> execut</w:t>
+      </w:r>
+      <w:r>
+        <w:t>able</w:t>
+      </w:r>
+      <w:r>
+        <w:t xml:space="preserve"> (</w:t>
+      </w:r>
+      <w:proofErr w:type="spellStart"/>
       <w:r>
         <w:rPr>
           <w:rFonts w:ascii="Courier New" w:hAnsi="Courier New" w:cs="Courier New"/>
         </w:rPr>
-        <w:t>root</w:t>
-      </w:r>
-      <w:r>
-        <w:t xml:space="preserve"> (</w:t>
-      </w:r>
-      <w:proofErr w:type="spellStart"/>
+        <w:t>chmod</w:t>
+      </w:r>
+      <w:proofErr w:type="spellEnd"/>
       <w:r>
         <w:rPr>
           <w:rFonts w:ascii="Courier New" w:hAnsi="Courier New" w:cs="Courier New"/>
         </w:rPr>
-        <w:t>su</w:t>
-      </w:r>
-      <w:proofErr w:type="spellEnd"/>
+        <w:t xml:space="preserve"> 777 </w:t>
+      </w:r>
       <w:r>
         <w:rPr>
           <w:rFonts w:ascii="Courier New" w:hAnsi="Courier New" w:cs="Courier New"/>
         </w:rPr>
-        <w:t xml:space="preserve"> root</w:t>
+        <w:t>InitializeServer</w:t>
+      </w:r>
+      <w:r>
+        <w:rPr>
+          <w:rFonts w:ascii="Courier New" w:hAnsi="Courier New" w:cs="Courier New"/>
+        </w:rPr>
+        <w:t>.sh</w:t>
       </w:r>
       <w:r>
         <w:t>).</w:t>
@@ -209,24 +202,42 @@
         </w:numPr>
       </w:pPr>
       <w:r>
-        <w:t xml:space="preserve">Run </w:t>
+        <w:t>Run</w:t>
+      </w:r>
+      <w:r>
+        <w:t xml:space="preserve"> the script</w:t>
+      </w:r>
+      <w:r>
+        <w:t xml:space="preserve"> to configure the machine to be an </w:t>
+      </w:r>
+      <w:proofErr w:type="spellStart"/>
+      <w:r>
+        <w:t>Elixys</w:t>
+      </w:r>
+      <w:proofErr w:type="spellEnd"/>
+      <w:r>
+        <w:t xml:space="preserve"> server</w:t>
+      </w:r>
+      <w:r>
+        <w:t xml:space="preserve"> (</w:t>
       </w:r>
       <w:r>
         <w:rPr>
           <w:rFonts w:ascii="Courier New" w:hAnsi="Courier New" w:cs="Courier New"/>
         </w:rPr>
-        <w:t>InitializeServer.sh</w:t>
-      </w:r>
-      <w:r>
-        <w:t xml:space="preserve"> to configure the machine to be an </w:t>
-      </w:r>
-      <w:proofErr w:type="spellStart"/>
-      <w:r>
-        <w:t>Elixys</w:t>
-      </w:r>
-      <w:proofErr w:type="spellEnd"/>
-      <w:r>
-        <w:t xml:space="preserve"> server.</w:t>
+        <w:t>./I</w:t>
+      </w:r>
+      <w:r>
+        <w:rPr>
+          <w:rFonts w:ascii="Courier New" w:hAnsi="Courier New" w:cs="Courier New"/>
+        </w:rPr>
+        <w:t>nitializeServer.sh</w:t>
+      </w:r>
+      <w:r>
+        <w:t>)</w:t>
+      </w:r>
+      <w:r>
+        <w:t>.</w:t>
       </w:r>
     </w:p>
     <w:p>
@@ -238,7 +249,13 @@
         </w:numPr>
       </w:pPr>
       <w:r>
-        <w:t xml:space="preserve">Run </w:t>
+        <w:t xml:space="preserve">On </w:t>
+      </w:r>
+      <w:r>
+        <w:t>your</w:t>
+      </w:r>
+      <w:r>
+        <w:t xml:space="preserve"> desktop there should now be a script named </w:t>
       </w:r>
       <w:r>
         <w:rPr>
@@ -247,7 +264,10 @@
         <w:t>UpdateServer.sh</w:t>
       </w:r>
       <w:r>
-        <w:t xml:space="preserve"> to </w:t>
+        <w:t xml:space="preserve">.  Run it now </w:t>
+      </w:r>
+      <w:r>
+        <w:t xml:space="preserve">to </w:t>
       </w:r>
       <w:r>
         <w:t xml:space="preserve">perform the initial pull of </w:t>
@@ -280,7 +300,15 @@
           <w:rPr>
             <w:rStyle w:val="Hyperlink"/>
           </w:rPr>
-          <w:t>https://github.com/michaelvandam/elixys/raw/master/config/LoadDemoData.sh</w:t>
+          <w:t>https://git</w:t>
+        </w:r>
+        <w:bookmarkStart w:id="0" w:name="_GoBack"/>
+        <w:bookmarkEnd w:id="0"/>
+        <w:r>
+          <w:rPr>
+            <w:rStyle w:val="Hyperlink"/>
+          </w:rPr>
+          <w:t>hub.com/michaelvandam/elixys/raw/master/config/LoadDemoData.sh</w:t>
         </w:r>
       </w:hyperlink>
     </w:p>

</xml_diff>

<commit_message>
Fixed a few bugs while creating a new server instance.
</commit_message>
<xml_diff>
--- a/doc/ElixysServerSetup.docx
+++ b/doc/ElixysServerSetup.docx
@@ -6,13 +6,8 @@
       <w:pPr>
         <w:pStyle w:val="Title"/>
       </w:pPr>
-      <w:proofErr w:type="spellStart"/>
-      <w:r>
-        <w:t>Elixys</w:t>
-      </w:r>
-      <w:proofErr w:type="spellEnd"/>
-      <w:r>
-        <w:t xml:space="preserve"> Server </w:t>
+      <w:r>
+        <w:t xml:space="preserve">Elixys Server </w:t>
       </w:r>
       <w:r>
         <w:t>Setup</w:t>
@@ -35,13 +30,8 @@
       <w:r>
         <w:t xml:space="preserve"> scripts are written for </w:t>
       </w:r>
-      <w:proofErr w:type="spellStart"/>
-      <w:r>
-        <w:t>CentOS</w:t>
-      </w:r>
-      <w:proofErr w:type="spellEnd"/>
-      <w:r>
-        <w:t xml:space="preserve"> release </w:t>
+      <w:r>
+        <w:t xml:space="preserve">CentOS release </w:t>
       </w:r>
       <w:r>
         <w:t>6.0</w:t>
@@ -83,7 +73,7 @@
           <w:rPr>
             <w:rStyle w:val="Hyperlink"/>
           </w:rPr>
-          <w:t>https://github.com/michaelvandam/elixys/raw/master/config/InitializeServer.sh</w:t>
+          <w:t>https://raw.github.com/michaelvandam/elixys/master/config/InitializeServer.sh</w:t>
         </w:r>
       </w:hyperlink>
     </w:p>
@@ -122,19 +112,11 @@
       <w:r>
         <w:t xml:space="preserve"> (</w:t>
       </w:r>
-      <w:proofErr w:type="spellStart"/>
       <w:r>
         <w:rPr>
           <w:rFonts w:ascii="Courier New" w:hAnsi="Courier New" w:cs="Courier New"/>
         </w:rPr>
-        <w:t>su</w:t>
-      </w:r>
-      <w:proofErr w:type="spellEnd"/>
-      <w:r>
-        <w:rPr>
-          <w:rFonts w:ascii="Courier New" w:hAnsi="Courier New" w:cs="Courier New"/>
-        </w:rPr>
-        <w:t xml:space="preserve"> root</w:t>
+        <w:t>su root</w:t>
       </w:r>
       <w:r>
         <w:t>).</w:t>
@@ -163,19 +145,11 @@
       <w:r>
         <w:t xml:space="preserve"> (</w:t>
       </w:r>
-      <w:proofErr w:type="spellStart"/>
       <w:r>
         <w:rPr>
           <w:rFonts w:ascii="Courier New" w:hAnsi="Courier New" w:cs="Courier New"/>
         </w:rPr>
-        <w:t>chmod</w:t>
-      </w:r>
-      <w:proofErr w:type="spellEnd"/>
-      <w:r>
-        <w:rPr>
-          <w:rFonts w:ascii="Courier New" w:hAnsi="Courier New" w:cs="Courier New"/>
-        </w:rPr>
-        <w:t xml:space="preserve"> 777 </w:t>
+        <w:t xml:space="preserve">chmod 777 </w:t>
       </w:r>
       <w:r>
         <w:rPr>
@@ -208,15 +182,7 @@
         <w:t xml:space="preserve"> the script</w:t>
       </w:r>
       <w:r>
-        <w:t xml:space="preserve"> to configure the machine to be an </w:t>
-      </w:r>
-      <w:proofErr w:type="spellStart"/>
-      <w:r>
-        <w:t>Elixys</w:t>
-      </w:r>
-      <w:proofErr w:type="spellEnd"/>
-      <w:r>
-        <w:t xml:space="preserve"> server</w:t>
+        <w:t xml:space="preserve"> to configure the machine to be an Elixys server</w:t>
       </w:r>
       <w:r>
         <w:t xml:space="preserve"> (</w:t>
@@ -288,7 +254,15 @@
         </w:numPr>
       </w:pPr>
       <w:r>
-        <w:t>To load the demo data set simply download and execute the following script:</w:t>
+        <w:t xml:space="preserve">To load the demo data set simply download and </w:t>
+      </w:r>
+      <w:r>
+        <w:t>run</w:t>
+      </w:r>
+      <w:bookmarkStart w:id="0" w:name="_GoBack"/>
+      <w:bookmarkEnd w:id="0"/>
+      <w:r>
+        <w:t xml:space="preserve"> the following script:</w:t>
       </w:r>
     </w:p>
     <w:p>
@@ -300,15 +274,7 @@
           <w:rPr>
             <w:rStyle w:val="Hyperlink"/>
           </w:rPr>
-          <w:t>https://git</w:t>
-        </w:r>
-        <w:bookmarkStart w:id="0" w:name="_GoBack"/>
-        <w:bookmarkEnd w:id="0"/>
-        <w:r>
-          <w:rPr>
-            <w:rStyle w:val="Hyperlink"/>
-          </w:rPr>
-          <w:t>hub.com/michaelvandam/elixys/raw/master/config/LoadDemoData.sh</w:t>
+          <w:t>https://raw.github.com/michaelvandam/elixys/master/config/LoadDemoData.sh</w:t>
         </w:r>
       </w:hyperlink>
     </w:p>

</xml_diff>

<commit_message>
Multiple changes: - Fixed missing fields bug when adding a unit operation - Implemented DeleteHandler.py which handles sequence and component deletion - Added custom exceptions to handle the situation where a components and/or sequence is deleted out from under a user - Changed the client state to a more strongly typed object
</commit_message>
<xml_diff>
--- a/doc/ElixysServerSetup.docx
+++ b/doc/ElixysServerSetup.docx
@@ -259,10 +259,16 @@
       <w:r>
         <w:t>run</w:t>
       </w:r>
+      <w:r>
+        <w:t xml:space="preserve"> the following script</w:t>
+      </w:r>
+      <w:r>
+        <w:t xml:space="preserve"> as above</w:t>
+      </w:r>
       <w:bookmarkStart w:id="0" w:name="_GoBack"/>
       <w:bookmarkEnd w:id="0"/>
       <w:r>
-        <w:t xml:space="preserve"> the following script:</w:t>
+        <w:t>:</w:t>
       </w:r>
     </w:p>
     <w:p>

</xml_diff>

<commit_message>
Upgraded the unit operations to Gen 3.
</commit_message>
<xml_diff>
--- a/doc/ElixysServerSetup.docx
+++ b/doc/ElixysServerSetup.docx
@@ -6,8 +6,13 @@
       <w:pPr>
         <w:pStyle w:val="Title"/>
       </w:pPr>
-      <w:r>
-        <w:t xml:space="preserve">Elixys Server </w:t>
+      <w:proofErr w:type="spellStart"/>
+      <w:r>
+        <w:t>Elixys</w:t>
+      </w:r>
+      <w:proofErr w:type="spellEnd"/>
+      <w:r>
+        <w:t xml:space="preserve"> Server </w:t>
       </w:r>
       <w:r>
         <w:t>Setup</w:t>
@@ -30,8 +35,13 @@
       <w:r>
         <w:t xml:space="preserve"> scripts are written for </w:t>
       </w:r>
-      <w:r>
-        <w:t xml:space="preserve">CentOS release </w:t>
+      <w:proofErr w:type="spellStart"/>
+      <w:r>
+        <w:t>CentOS</w:t>
+      </w:r>
+      <w:proofErr w:type="spellEnd"/>
+      <w:r>
+        <w:t xml:space="preserve"> release </w:t>
       </w:r>
       <w:r>
         <w:t>6.0</w:t>
@@ -112,11 +122,19 @@
       <w:r>
         <w:t xml:space="preserve"> (</w:t>
       </w:r>
-      <w:r>
-        <w:rPr>
-          <w:rFonts w:ascii="Courier New" w:hAnsi="Courier New" w:cs="Courier New"/>
-        </w:rPr>
-        <w:t>su root</w:t>
+      <w:proofErr w:type="spellStart"/>
+      <w:r>
+        <w:rPr>
+          <w:rFonts w:ascii="Courier New" w:hAnsi="Courier New" w:cs="Courier New"/>
+        </w:rPr>
+        <w:t>su</w:t>
+      </w:r>
+      <w:proofErr w:type="spellEnd"/>
+      <w:r>
+        <w:rPr>
+          <w:rFonts w:ascii="Courier New" w:hAnsi="Courier New" w:cs="Courier New"/>
+        </w:rPr>
+        <w:t xml:space="preserve"> root</w:t>
       </w:r>
       <w:r>
         <w:t>).</w:t>
@@ -145,11 +163,19 @@
       <w:r>
         <w:t xml:space="preserve"> (</w:t>
       </w:r>
-      <w:r>
-        <w:rPr>
-          <w:rFonts w:ascii="Courier New" w:hAnsi="Courier New" w:cs="Courier New"/>
-        </w:rPr>
-        <w:t xml:space="preserve">chmod 777 </w:t>
+      <w:proofErr w:type="spellStart"/>
+      <w:r>
+        <w:rPr>
+          <w:rFonts w:ascii="Courier New" w:hAnsi="Courier New" w:cs="Courier New"/>
+        </w:rPr>
+        <w:t>chmod</w:t>
+      </w:r>
+      <w:proofErr w:type="spellEnd"/>
+      <w:r>
+        <w:rPr>
+          <w:rFonts w:ascii="Courier New" w:hAnsi="Courier New" w:cs="Courier New"/>
+        </w:rPr>
+        <w:t xml:space="preserve"> 777 </w:t>
       </w:r>
       <w:r>
         <w:rPr>
@@ -182,7 +208,15 @@
         <w:t xml:space="preserve"> the script</w:t>
       </w:r>
       <w:r>
-        <w:t xml:space="preserve"> to configure the machine to be an Elixys server</w:t>
+        <w:t xml:space="preserve"> to configure the machine to be an </w:t>
+      </w:r>
+      <w:proofErr w:type="spellStart"/>
+      <w:r>
+        <w:t>Elixys</w:t>
+      </w:r>
+      <w:proofErr w:type="spellEnd"/>
+      <w:r>
+        <w:t xml:space="preserve"> server</w:t>
       </w:r>
       <w:r>
         <w:t xml:space="preserve"> (</w:t>
@@ -230,19 +264,19 @@
         <w:t>UpdateServer.sh</w:t>
       </w:r>
       <w:r>
-        <w:t xml:space="preserve">.  Run it now </w:t>
-      </w:r>
-      <w:r>
-        <w:t xml:space="preserve">to </w:t>
-      </w:r>
-      <w:r>
-        <w:t xml:space="preserve">perform the initial pull of </w:t>
-      </w:r>
-      <w:r>
-        <w:t>content from the source repository.</w:t>
-      </w:r>
-      <w:r>
-        <w:t xml:space="preserve">  Run this script again at any point to update the server to the latest and greatest.</w:t>
+        <w:t>.</w:t>
+      </w:r>
+      <w:r>
+        <w:t xml:space="preserve"> Run this script at any point to update the server to the latest and greatest</w:t>
+      </w:r>
+      <w:r>
+        <w:t xml:space="preserve"> </w:t>
+      </w:r>
+      <w:r>
+        <w:t>from the source repository</w:t>
+      </w:r>
+      <w:r>
+        <w:t>.</w:t>
       </w:r>
     </w:p>
     <w:p>
@@ -254,7 +288,7 @@
         </w:numPr>
       </w:pPr>
       <w:r>
-        <w:t xml:space="preserve">To load the demo data set simply download and </w:t>
+        <w:t xml:space="preserve">To load the demo data set simply </w:t>
       </w:r>
       <w:r>
         <w:t>run</w:t>
@@ -263,28 +297,60 @@
         <w:t xml:space="preserve"> the following script</w:t>
       </w:r>
       <w:r>
-        <w:t xml:space="preserve"> as above</w:t>
-      </w:r>
+        <w:t xml:space="preserve"> as </w:t>
+      </w:r>
+      <w:r>
+        <w:rPr>
+          <w:rFonts w:ascii="Courier New" w:hAnsi="Courier New" w:cs="Courier New"/>
+        </w:rPr>
+        <w:t>root</w:t>
+      </w:r>
+      <w:r>
+        <w:t>:</w:t>
+      </w:r>
+    </w:p>
+    <w:p>
+      <w:pPr>
+        <w:ind w:firstLine="720"/>
+        <w:rPr>
+          <w:rFonts w:ascii="Courier New" w:hAnsi="Courier New" w:cs="Courier New"/>
+        </w:rPr>
+      </w:pPr>
+      <w:r>
+        <w:rPr>
+          <w:rFonts w:ascii="Courier New" w:hAnsi="Courier New" w:cs="Courier New"/>
+        </w:rPr>
+        <w:t>/</w:t>
+      </w:r>
+      <w:r>
+        <w:rPr>
+          <w:rFonts w:ascii="Courier New" w:hAnsi="Courier New" w:cs="Courier New"/>
+        </w:rPr>
+        <w:t>opt/elixys/</w:t>
+      </w:r>
+      <w:r>
+        <w:rPr>
+          <w:rFonts w:ascii="Courier New" w:hAnsi="Courier New" w:cs="Courier New"/>
+        </w:rPr>
+        <w:t>config/</w:t>
+      </w:r>
+      <w:r>
+        <w:rPr>
+          <w:rFonts w:ascii="Courier New" w:hAnsi="Courier New" w:cs="Courier New"/>
+        </w:rPr>
+        <w:t>CreateDemoServer</w:t>
+      </w:r>
+      <w:r>
+        <w:rPr>
+          <w:rFonts w:ascii="Courier New" w:hAnsi="Courier New" w:cs="Courier New"/>
+        </w:rPr>
+        <w:t>.sh</w:t>
+      </w:r>
+    </w:p>
+    <w:p>
       <w:bookmarkStart w:id="0" w:name="_GoBack"/>
       <w:bookmarkEnd w:id="0"/>
-      <w:r>
-        <w:t>:</w:t>
-      </w:r>
     </w:p>
-    <w:p>
-      <w:pPr>
-        <w:ind w:firstLine="720"/>
-      </w:pPr>
-      <w:hyperlink r:id="rId7" w:history="1">
-        <w:r>
-          <w:rPr>
-            <w:rStyle w:val="Hyperlink"/>
-          </w:rPr>
-          <w:t>https://raw.github.com/michaelvandam/elixys/master/config/LoadDemoData.sh</w:t>
-        </w:r>
-      </w:hyperlink>
-    </w:p>
-    <w:p/>
     <w:sectPr>
       <w:pgSz w:w="12240" w:h="15840"/>
       <w:pgMar w:top="1440" w:right="1440" w:bottom="1440" w:left="1440" w:header="720" w:footer="720" w:gutter="0"/>

</xml_diff>